<commit_message>
Docs: Se actualiza caso de uso CU008
</commit_message>
<xml_diff>
--- a/2. Diseño/3. Diagrama UML/2. Diagrama casos de uso/1. Formato Casos de uso/CU008.docx
+++ b/2. Diseño/3. Diagrama UML/2. Diagrama casos de uso/1. Formato Casos de uso/CU008.docx
@@ -180,7 +180,23 @@
                 <w:rFonts w:ascii="Arial" w:hAnsi="Arial" w:cs="Arial"/>
                 <w:sz w:val="22"/>
               </w:rPr>
-              <w:t>Freddy Jhovan Moreno</w:t>
+              <w:t xml:space="preserve">Freddy </w:t>
+            </w:r>
+            <w:proofErr w:type="spellStart"/>
+            <w:r>
+              <w:rPr>
+                <w:rFonts w:ascii="Arial" w:hAnsi="Arial" w:cs="Arial"/>
+                <w:sz w:val="22"/>
+              </w:rPr>
+              <w:t>Jhovan</w:t>
+            </w:r>
+            <w:proofErr w:type="spellEnd"/>
+            <w:r>
+              <w:rPr>
+                <w:rFonts w:ascii="Arial" w:hAnsi="Arial" w:cs="Arial"/>
+                <w:sz w:val="22"/>
+              </w:rPr>
+              <w:t xml:space="preserve"> Moreno</w:t>
             </w:r>
           </w:p>
           <w:p>
@@ -205,27 +221,52 @@
                 <w:sz w:val="22"/>
               </w:rPr>
             </w:pPr>
-            <w:r>
-              <w:rPr>
-                <w:rFonts w:ascii="Arial" w:hAnsi="Arial" w:cs="Arial"/>
-                <w:sz w:val="22"/>
-              </w:rPr>
-              <w:t>Leidy Patricia Quevedo</w:t>
-            </w:r>
-          </w:p>
-          <w:p>
-            <w:pPr>
-              <w:rPr>
-                <w:rFonts w:ascii="Arial" w:hAnsi="Arial" w:cs="Arial"/>
-                <w:sz w:val="22"/>
-              </w:rPr>
-            </w:pPr>
-            <w:r>
-              <w:rPr>
-                <w:rFonts w:ascii="Arial" w:hAnsi="Arial" w:cs="Arial"/>
-                <w:sz w:val="22"/>
-              </w:rPr>
-              <w:t>Revisado por: Cristhian León</w:t>
+            <w:proofErr w:type="spellStart"/>
+            <w:r>
+              <w:rPr>
+                <w:rFonts w:ascii="Arial" w:hAnsi="Arial" w:cs="Arial"/>
+                <w:sz w:val="22"/>
+              </w:rPr>
+              <w:t>Leidy</w:t>
+            </w:r>
+            <w:proofErr w:type="spellEnd"/>
+            <w:r>
+              <w:rPr>
+                <w:rFonts w:ascii="Arial" w:hAnsi="Arial" w:cs="Arial"/>
+                <w:sz w:val="22"/>
+              </w:rPr>
+              <w:t xml:space="preserve"> Patricia Quevedo</w:t>
+            </w:r>
+          </w:p>
+          <w:p>
+            <w:pPr>
+              <w:rPr>
+                <w:rFonts w:ascii="Arial" w:hAnsi="Arial" w:cs="Arial"/>
+                <w:sz w:val="22"/>
+              </w:rPr>
+            </w:pPr>
+            <w:r>
+              <w:rPr>
+                <w:rFonts w:ascii="Arial" w:hAnsi="Arial" w:cs="Arial"/>
+                <w:sz w:val="22"/>
+              </w:rPr>
+              <w:t xml:space="preserve">Revisado por: </w:t>
+            </w:r>
+            <w:proofErr w:type="spellStart"/>
+            <w:r>
+              <w:rPr>
+                <w:rFonts w:ascii="Arial" w:hAnsi="Arial" w:cs="Arial"/>
+                <w:sz w:val="22"/>
+              </w:rPr>
+              <w:t>Cristhian</w:t>
+            </w:r>
+            <w:proofErr w:type="spellEnd"/>
+            <w:r>
+              <w:rPr>
+                <w:rFonts w:ascii="Arial" w:hAnsi="Arial" w:cs="Arial"/>
+                <w:sz w:val="22"/>
+              </w:rPr>
+              <w:t xml:space="preserve"> León</w:t>
             </w:r>
           </w:p>
         </w:tc>
@@ -900,15 +941,7 @@
                 <w:b/>
                 <w:sz w:val="22"/>
               </w:rPr>
-              <w:t xml:space="preserve"> </w:t>
-            </w:r>
-            <w:r>
-              <w:rPr>
-                <w:rFonts w:ascii="Arial" w:hAnsi="Arial" w:cs="Arial"/>
-                <w:b/>
-                <w:sz w:val="22"/>
-              </w:rPr>
-              <w:t xml:space="preserve">El actor </w:t>
+              <w:t xml:space="preserve"> El actor </w:t>
             </w:r>
             <w:r>
               <w:rPr>
@@ -933,7 +966,25 @@
                 <w:bCs/>
                 <w:sz w:val="22"/>
               </w:rPr>
-              <w:t>Ingresa al url del aplicativo web</w:t>
+              <w:t xml:space="preserve">Ingresa al </w:t>
+            </w:r>
+            <w:proofErr w:type="spellStart"/>
+            <w:r>
+              <w:rPr>
+                <w:rFonts w:ascii="Arial" w:hAnsi="Arial" w:cs="Arial"/>
+                <w:bCs/>
+                <w:sz w:val="22"/>
+              </w:rPr>
+              <w:t>url</w:t>
+            </w:r>
+            <w:proofErr w:type="spellEnd"/>
+            <w:r>
+              <w:rPr>
+                <w:rFonts w:ascii="Arial" w:hAnsi="Arial" w:cs="Arial"/>
+                <w:bCs/>
+                <w:sz w:val="22"/>
+              </w:rPr>
+              <w:t xml:space="preserve"> del aplicativo web</w:t>
             </w:r>
           </w:p>
           <w:p>
@@ -1217,6 +1268,7 @@
                 <w:sz w:val="22"/>
               </w:rPr>
             </w:pPr>
+            <w:proofErr w:type="spellStart"/>
             <w:r>
               <w:rPr>
                 <w:rFonts w:ascii="Arial" w:hAnsi="Arial" w:cs="Arial"/>
@@ -1226,6 +1278,7 @@
               </w:rPr>
               <w:t>Postcondición</w:t>
             </w:r>
+            <w:proofErr w:type="spellEnd"/>
           </w:p>
         </w:tc>
         <w:tc>
@@ -1296,16 +1349,13 @@
           </w:p>
           <w:p>
             <w:r>
-              <w:t>1.5.2</w:t>
-            </w:r>
-            <w:bookmarkStart w:id="0" w:name="_GoBack"/>
-            <w:bookmarkEnd w:id="0"/>
-            <w:r>
-              <w:t xml:space="preserve"> El sistema requiera </w:t>
-            </w:r>
+              <w:t xml:space="preserve">1.5.2 El sistema requiera </w:t>
+            </w:r>
+            <w:proofErr w:type="spellStart"/>
             <w:r>
               <w:t>logueo</w:t>
             </w:r>
+            <w:proofErr w:type="spellEnd"/>
             <w:r>
               <w:t xml:space="preserve"> del usuario.</w:t>
             </w:r>
@@ -1345,22 +1395,7 @@
           </w:p>
           <w:p>
             <w:r>
-              <w:t>1.1.</w:t>
-            </w:r>
-            <w:r>
-              <w:t>4</w:t>
-            </w:r>
-            <w:r>
-              <w:t xml:space="preserve"> El usuario </w:t>
-            </w:r>
-            <w:r>
-              <w:t>se arrepienta</w:t>
-            </w:r>
-            <w:r>
-              <w:t xml:space="preserve"> </w:t>
-            </w:r>
-            <w:r>
-              <w:t>de la compra.</w:t>
+              <w:t>1.1.4 El usuario se arrepienta de la compra.</w:t>
             </w:r>
           </w:p>
         </w:tc>
@@ -1538,7 +1573,61 @@
     <w:p/>
     <w:p/>
     <w:p/>
-    <w:p/>
+    <w:p>
+      <w:bookmarkStart w:id="0" w:name="_GoBack"/>
+      <w:bookmarkEnd w:id="0"/>
+      <w:r>
+        <w:rPr>
+          <w:noProof/>
+          <w:lang w:val="es-419" w:eastAsia="es-419"/>
+        </w:rPr>
+        <w:drawing>
+          <wp:anchor distT="0" distB="0" distL="0" distR="0" simplePos="0" relativeHeight="251659264" behindDoc="0" locked="0" layoutInCell="1" allowOverlap="1" wp14:anchorId="0CF6BA87" wp14:editId="705E7BDF">
+            <wp:simplePos x="0" y="0"/>
+            <wp:positionH relativeFrom="column">
+              <wp:posOffset>0</wp:posOffset>
+            </wp:positionH>
+            <wp:positionV relativeFrom="paragraph">
+              <wp:posOffset>180340</wp:posOffset>
+            </wp:positionV>
+            <wp:extent cx="5612130" cy="4388485"/>
+            <wp:effectExtent l="0" t="0" r="0" b="0"/>
+            <wp:wrapSquare wrapText="largest"/>
+            <wp:docPr id="1" name="Imagen1"/>
+            <wp:cNvGraphicFramePr>
+              <a:graphicFrameLocks xmlns:a="http://schemas.openxmlformats.org/drawingml/2006/main" noChangeAspect="1"/>
+            </wp:cNvGraphicFramePr>
+            <a:graphic xmlns:a="http://schemas.openxmlformats.org/drawingml/2006/main">
+              <a:graphicData uri="http://schemas.openxmlformats.org/drawingml/2006/picture">
+                <pic:pic xmlns:pic="http://schemas.openxmlformats.org/drawingml/2006/picture">
+                  <pic:nvPicPr>
+                    <pic:cNvPr id="1" name="Imagen1"/>
+                    <pic:cNvPicPr>
+                      <a:picLocks noChangeAspect="1" noChangeArrowheads="1"/>
+                    </pic:cNvPicPr>
+                  </pic:nvPicPr>
+                  <pic:blipFill>
+                    <a:blip r:embed="rId5"/>
+                    <a:stretch>
+                      <a:fillRect/>
+                    </a:stretch>
+                  </pic:blipFill>
+                  <pic:spPr bwMode="auto">
+                    <a:xfrm>
+                      <a:off x="0" y="0"/>
+                      <a:ext cx="5612130" cy="4388485"/>
+                    </a:xfrm>
+                    <a:prstGeom prst="rect">
+                      <a:avLst/>
+                    </a:prstGeom>
+                  </pic:spPr>
+                </pic:pic>
+              </a:graphicData>
+            </a:graphic>
+          </wp:anchor>
+        </w:drawing>
+      </w:r>
+    </w:p>
     <w:sectPr>
       <w:pgSz w:w="12240" w:h="15840"/>
       <w:pgMar w:top="1417" w:right="1701" w:bottom="1417" w:left="1701" w:header="708" w:footer="708" w:gutter="0"/>

</xml_diff>

<commit_message>
Docs: Se actualiza jerarquia de carpetas
</commit_message>
<xml_diff>
--- a/2. Diseño/3. Diagrama UML/2. Diagrama casos de uso/1. Formato Casos de uso/CU008.docx
+++ b/2. Diseño/3. Diagrama UML/2. Diagrama casos de uso/1. Formato Casos de uso/CU008.docx
@@ -180,23 +180,7 @@
                 <w:rFonts w:ascii="Arial" w:hAnsi="Arial" w:cs="Arial"/>
                 <w:sz w:val="22"/>
               </w:rPr>
-              <w:t xml:space="preserve">Freddy </w:t>
-            </w:r>
-            <w:proofErr w:type="spellStart"/>
-            <w:r>
-              <w:rPr>
-                <w:rFonts w:ascii="Arial" w:hAnsi="Arial" w:cs="Arial"/>
-                <w:sz w:val="22"/>
-              </w:rPr>
-              <w:t>Jhovan</w:t>
-            </w:r>
-            <w:proofErr w:type="spellEnd"/>
-            <w:r>
-              <w:rPr>
-                <w:rFonts w:ascii="Arial" w:hAnsi="Arial" w:cs="Arial"/>
-                <w:sz w:val="22"/>
-              </w:rPr>
-              <w:t xml:space="preserve"> Moreno</w:t>
+              <w:t>Freddy Jhovan Moreno</w:t>
             </w:r>
           </w:p>
           <w:p>
@@ -221,52 +205,27 @@
                 <w:sz w:val="22"/>
               </w:rPr>
             </w:pPr>
-            <w:proofErr w:type="spellStart"/>
-            <w:r>
-              <w:rPr>
-                <w:rFonts w:ascii="Arial" w:hAnsi="Arial" w:cs="Arial"/>
-                <w:sz w:val="22"/>
-              </w:rPr>
-              <w:t>Leidy</w:t>
-            </w:r>
-            <w:proofErr w:type="spellEnd"/>
-            <w:r>
-              <w:rPr>
-                <w:rFonts w:ascii="Arial" w:hAnsi="Arial" w:cs="Arial"/>
-                <w:sz w:val="22"/>
-              </w:rPr>
-              <w:t xml:space="preserve"> Patricia Quevedo</w:t>
-            </w:r>
-          </w:p>
-          <w:p>
-            <w:pPr>
-              <w:rPr>
-                <w:rFonts w:ascii="Arial" w:hAnsi="Arial" w:cs="Arial"/>
-                <w:sz w:val="22"/>
-              </w:rPr>
-            </w:pPr>
-            <w:r>
-              <w:rPr>
-                <w:rFonts w:ascii="Arial" w:hAnsi="Arial" w:cs="Arial"/>
-                <w:sz w:val="22"/>
-              </w:rPr>
-              <w:t xml:space="preserve">Revisado por: </w:t>
-            </w:r>
-            <w:proofErr w:type="spellStart"/>
-            <w:r>
-              <w:rPr>
-                <w:rFonts w:ascii="Arial" w:hAnsi="Arial" w:cs="Arial"/>
-                <w:sz w:val="22"/>
-              </w:rPr>
-              <w:t>Cristhian</w:t>
-            </w:r>
-            <w:proofErr w:type="spellEnd"/>
-            <w:r>
-              <w:rPr>
-                <w:rFonts w:ascii="Arial" w:hAnsi="Arial" w:cs="Arial"/>
-                <w:sz w:val="22"/>
-              </w:rPr>
-              <w:t xml:space="preserve"> León</w:t>
+            <w:r>
+              <w:rPr>
+                <w:rFonts w:ascii="Arial" w:hAnsi="Arial" w:cs="Arial"/>
+                <w:sz w:val="22"/>
+              </w:rPr>
+              <w:t>Leidy Patricia Quevedo</w:t>
+            </w:r>
+          </w:p>
+          <w:p>
+            <w:pPr>
+              <w:rPr>
+                <w:rFonts w:ascii="Arial" w:hAnsi="Arial" w:cs="Arial"/>
+                <w:sz w:val="22"/>
+              </w:rPr>
+            </w:pPr>
+            <w:r>
+              <w:rPr>
+                <w:rFonts w:ascii="Arial" w:hAnsi="Arial" w:cs="Arial"/>
+                <w:sz w:val="22"/>
+              </w:rPr>
+              <w:t>Revisado por: Cristhian León</w:t>
             </w:r>
           </w:p>
         </w:tc>
@@ -966,25 +925,7 @@
                 <w:bCs/>
                 <w:sz w:val="22"/>
               </w:rPr>
-              <w:t xml:space="preserve">Ingresa al </w:t>
-            </w:r>
-            <w:proofErr w:type="spellStart"/>
-            <w:r>
-              <w:rPr>
-                <w:rFonts w:ascii="Arial" w:hAnsi="Arial" w:cs="Arial"/>
-                <w:bCs/>
-                <w:sz w:val="22"/>
-              </w:rPr>
-              <w:t>url</w:t>
-            </w:r>
-            <w:proofErr w:type="spellEnd"/>
-            <w:r>
-              <w:rPr>
-                <w:rFonts w:ascii="Arial" w:hAnsi="Arial" w:cs="Arial"/>
-                <w:bCs/>
-                <w:sz w:val="22"/>
-              </w:rPr>
-              <w:t xml:space="preserve"> del aplicativo web</w:t>
+              <w:t>Ingresa al url del aplicativo web</w:t>
             </w:r>
           </w:p>
           <w:p>
@@ -1268,7 +1209,6 @@
                 <w:sz w:val="22"/>
               </w:rPr>
             </w:pPr>
-            <w:proofErr w:type="spellStart"/>
             <w:r>
               <w:rPr>
                 <w:rFonts w:ascii="Arial" w:hAnsi="Arial" w:cs="Arial"/>
@@ -1278,7 +1218,6 @@
               </w:rPr>
               <w:t>Postcondición</w:t>
             </w:r>
-            <w:proofErr w:type="spellEnd"/>
           </w:p>
         </w:tc>
         <w:tc>
@@ -1349,15 +1288,7 @@
           </w:p>
           <w:p>
             <w:r>
-              <w:t xml:space="preserve">1.5.2 El sistema requiera </w:t>
-            </w:r>
-            <w:proofErr w:type="spellStart"/>
-            <w:r>
-              <w:t>logueo</w:t>
-            </w:r>
-            <w:proofErr w:type="spellEnd"/>
-            <w:r>
-              <w:t xml:space="preserve"> del usuario.</w:t>
+              <w:t>1.5.2 El sistema requiera logueo del usuario.</w:t>
             </w:r>
           </w:p>
         </w:tc>
@@ -1565,22 +1496,17 @@
     <w:p/>
     <w:p/>
     <w:p/>
-    <w:p/>
-    <w:p/>
-    <w:p/>
-    <w:p/>
-    <w:p/>
-    <w:p/>
-    <w:p/>
-    <w:p/>
     <w:p>
       <w:bookmarkStart w:id="0" w:name="_GoBack"/>
       <w:bookmarkEnd w:id="0"/>
+    </w:p>
+    <w:p>
       <w:r>
         <w:rPr>
           <w:noProof/>
           <w:lang w:val="es-419" w:eastAsia="es-419"/>
         </w:rPr>
+        <w:lastRenderedPageBreak/>
         <w:drawing>
           <wp:anchor distT="0" distB="0" distL="0" distR="0" simplePos="0" relativeHeight="251659264" behindDoc="0" locked="0" layoutInCell="1" allowOverlap="1" wp14:anchorId="0CF6BA87" wp14:editId="705E7BDF">
             <wp:simplePos x="0" y="0"/>

</xml_diff>